<commit_message>
Terminar el debo y pagare
</commit_message>
<xml_diff>
--- a/Pagare Notarial de Consulio Ramirez.docx
+++ b/Pagare Notarial de Consulio Ramirez.docx
@@ -1,6 +1,6 @@
 
 <file path=word/document.xml><?xml version="1.0" encoding="utf-8"?>
-<w:document xmlns:wpc="http://schemas.microsoft.com/office/word/2010/wordprocessingCanvas" xmlns:cx="http://schemas.microsoft.com/office/drawing/2014/chartex" xmlns:cx1="http://schemas.microsoft.com/office/drawing/2015/9/8/chartex" xmlns:cx2="http://schemas.microsoft.com/office/drawing/2015/10/21/chartex" xmlns:cx3="http://schemas.microsoft.com/office/drawing/2016/5/9/chartex" xmlns:cx4="http://schemas.microsoft.com/office/drawing/2016/5/10/chartex" xmlns:cx5="http://schemas.microsoft.com/office/drawing/2016/5/11/chartex" xmlns:cx6="http://schemas.microsoft.com/office/drawing/2016/5/12/chartex" xmlns:cx7="http://schemas.microsoft.com/office/drawing/2016/5/13/chartex" xmlns:cx8="http://schemas.microsoft.com/office/drawing/2016/5/14/chartex" xmlns:mc="http://schemas.openxmlformats.org/markup-compatibility/2006" xmlns:aink="http://schemas.microsoft.com/office/drawing/2016/ink" xmlns:am3d="http://schemas.microsoft.com/office/drawing/2017/model3d" xmlns:o="urn:schemas-microsoft-com:office:office" xmlns:r="http://schemas.openxmlformats.org/officeDocument/2006/relationships" xmlns:m="http://schemas.openxmlformats.org/officeDocument/2006/math" xmlns:v="urn:schemas-microsoft-com:vml" xmlns:wp14="http://schemas.microsoft.com/office/word/2010/wordprocessingDrawing" xmlns:wp="http://schemas.openxmlformats.org/drawingml/2006/wordprocessingDrawing" xmlns:w10="urn:schemas-microsoft-com:office:word" xmlns:w="http://schemas.openxmlformats.org/wordprocessingml/2006/main" xmlns:w14="http://schemas.microsoft.com/office/word/2010/wordml" xmlns:w15="http://schemas.microsoft.com/office/word/2012/wordml" xmlns:w16cid="http://schemas.microsoft.com/office/word/2016/wordml/cid" xmlns:w16se="http://schemas.microsoft.com/office/word/2015/wordml/symex" xmlns:wpg="http://schemas.microsoft.com/office/word/2010/wordprocessingGroup" xmlns:wpi="http://schemas.microsoft.com/office/word/2010/wordprocessingInk" xmlns:wne="http://schemas.microsoft.com/office/word/2006/wordml" xmlns:wps="http://schemas.microsoft.com/office/word/2010/wordprocessingShape" mc:Ignorable="w14 w15 w16se w16cid wp14">
+<w:document xmlns:wpc="http://schemas.microsoft.com/office/word/2010/wordprocessingCanvas" xmlns:cx="http://schemas.microsoft.com/office/drawing/2014/chartex" xmlns:cx1="http://schemas.microsoft.com/office/drawing/2015/9/8/chartex" xmlns:mc="http://schemas.openxmlformats.org/markup-compatibility/2006" xmlns:o="urn:schemas-microsoft-com:office:office" xmlns:r="http://schemas.openxmlformats.org/officeDocument/2006/relationships" xmlns:m="http://schemas.openxmlformats.org/officeDocument/2006/math" xmlns:v="urn:schemas-microsoft-com:vml" xmlns:wp14="http://schemas.microsoft.com/office/word/2010/wordprocessingDrawing" xmlns:wp="http://schemas.openxmlformats.org/drawingml/2006/wordprocessingDrawing" xmlns:w10="urn:schemas-microsoft-com:office:word" xmlns:w="http://schemas.openxmlformats.org/wordprocessingml/2006/main" xmlns:w14="http://schemas.microsoft.com/office/word/2010/wordml" xmlns:w15="http://schemas.microsoft.com/office/word/2012/wordml" xmlns:w16se="http://schemas.microsoft.com/office/word/2015/wordml/symex" xmlns:wpg="http://schemas.microsoft.com/office/word/2010/wordprocessingGroup" xmlns:wpi="http://schemas.microsoft.com/office/word/2010/wordprocessingInk" xmlns:wne="http://schemas.microsoft.com/office/word/2006/wordml" xmlns:wps="http://schemas.microsoft.com/office/word/2010/wordprocessingShape" mc:Ignorable="w14 w15 w16se wp14">
   <w:body>
     <w:p>
       <w:pPr>
@@ -34,6 +34,7 @@
     </w:p>
     <w:p>
       <w:pPr>
+        <w:ind w:firstLine="720"/>
         <w:rPr>
           <w:b/>
           <w:sz w:val="24"/>
@@ -51,6 +52,7 @@
         <w:t>ACTO NUMERO___</w:t>
       </w:r>
     </w:p>
+    <w:bookmarkStart w:id="0" w:name="_GoBack"/>
     <w:p>
       <w:pPr>
         <w:jc w:val="both"/>
@@ -63,9 +65,10 @@
       </w:pPr>
       <w:r>
         <w:rPr>
-          <w:sz w:val="24"/>
-          <w:szCs w:val="24"/>
-          <w:lang w:val="es-ES"/>
+          <w:noProof/>
+          <w:sz w:val="24"/>
+          <w:szCs w:val="24"/>
+          <w:lang w:val="es-DO" w:eastAsia="es-DO"/>
         </w:rPr>
         <mc:AlternateContent>
           <mc:Choice Requires="wps">
@@ -129,7 +132,7 @@
               </wp:anchor>
             </w:drawing>
           </mc:Choice>
-          <mc:Fallback>
+          <mc:Fallback xmlns:w16cid="http://schemas.microsoft.com/office/word/2016/wordml/cid" xmlns:am3d="http://schemas.microsoft.com/office/drawing/2017/model3d" xmlns:aink="http://schemas.microsoft.com/office/drawing/2016/ink" xmlns:cx8="http://schemas.microsoft.com/office/drawing/2016/5/14/chartex" xmlns:cx7="http://schemas.microsoft.com/office/drawing/2016/5/13/chartex" xmlns:cx6="http://schemas.microsoft.com/office/drawing/2016/5/12/chartex" xmlns:cx5="http://schemas.microsoft.com/office/drawing/2016/5/11/chartex" xmlns:cx4="http://schemas.microsoft.com/office/drawing/2016/5/10/chartex" xmlns:cx3="http://schemas.microsoft.com/office/drawing/2016/5/9/chartex" xmlns:cx2="http://schemas.microsoft.com/office/drawing/2015/10/21/chartex">
             <w:pict>
               <v:line w14:anchorId="4B29E443" id="Conector recto 2" o:spid="_x0000_s1026" style="position:absolute;flip:y;z-index:251659264;visibility:visible;mso-wrap-style:square;mso-width-percent:0;mso-height-percent:0;mso-wrap-distance-left:9pt;mso-wrap-distance-top:0;mso-wrap-distance-right:9pt;mso-wrap-distance-bottom:0;mso-position-horizontal:absolute;mso-position-horizontal-relative:text;mso-position-vertical:absolute;mso-position-vertical-relative:text;mso-width-percent:0;mso-height-percent:0;mso-width-relative:page;mso-height-relative:page" from="-27.4pt,-48.55pt" to="-27.4pt,824.45pt" o:gfxdata="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" strokecolor="red" strokeweight="3pt">
                 <v:stroke linestyle="thinThin"/>
@@ -140,9 +143,10 @@
       </w:r>
       <w:r>
         <w:rPr>
-          <w:sz w:val="24"/>
-          <w:szCs w:val="24"/>
-          <w:lang w:val="es-ES"/>
+          <w:noProof/>
+          <w:sz w:val="24"/>
+          <w:szCs w:val="24"/>
+          <w:lang w:val="es-DO" w:eastAsia="es-DO"/>
         </w:rPr>
         <mc:AlternateContent>
           <mc:Choice Requires="wps">
@@ -206,7 +210,7 @@
               </wp:anchor>
             </w:drawing>
           </mc:Choice>
-          <mc:Fallback>
+          <mc:Fallback xmlns:w16cid="http://schemas.microsoft.com/office/word/2016/wordml/cid" xmlns:am3d="http://schemas.microsoft.com/office/drawing/2017/model3d" xmlns:aink="http://schemas.microsoft.com/office/drawing/2016/ink" xmlns:cx8="http://schemas.microsoft.com/office/drawing/2016/5/14/chartex" xmlns:cx7="http://schemas.microsoft.com/office/drawing/2016/5/13/chartex" xmlns:cx6="http://schemas.microsoft.com/office/drawing/2016/5/12/chartex" xmlns:cx5="http://schemas.microsoft.com/office/drawing/2016/5/11/chartex" xmlns:cx4="http://schemas.microsoft.com/office/drawing/2016/5/10/chartex" xmlns:cx3="http://schemas.microsoft.com/office/drawing/2016/5/9/chartex" xmlns:cx2="http://schemas.microsoft.com/office/drawing/2015/10/21/chartex">
             <w:pict>
               <v:line w14:anchorId="3B5E84D0" id="Conector recto 1" o:spid="_x0000_s1026" style="position:absolute;flip:y;z-index:251660288;visibility:visible;mso-wrap-style:square;mso-width-percent:0;mso-height-percent:0;mso-wrap-distance-left:9pt;mso-wrap-distance-top:0;mso-wrap-distance-right:9pt;mso-wrap-distance-bottom:0;mso-position-horizontal:absolute;mso-position-horizontal-relative:text;mso-position-vertical:absolute;mso-position-vertical-relative:text;mso-width-percent:0;mso-height-percent:0;mso-width-relative:page;mso-height-relative:page" from="468.2pt,-48.55pt" to="468.2pt,824.45pt" o:gfxdata="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" strokecolor="red" strokeweight="3pt">
                 <v:stroke linestyle="thinThin"/>
@@ -428,884 +432,875 @@
           <w:szCs w:val="24"/>
           <w:lang w:val="es-DO"/>
         </w:rPr>
-        <w:t xml:space="preserve">, </w:t>
-      </w:r>
-      <w:bookmarkStart w:id="0" w:name="_GoBack"/>
+        <w:t xml:space="preserve">,  del sector </w:t>
+      </w:r>
+      <w:r>
+        <w:rPr>
+          <w:sz w:val="24"/>
+          <w:szCs w:val="24"/>
+          <w:lang w:val="es-DO"/>
+        </w:rPr>
+        <w:t>los Salados</w:t>
+      </w:r>
+      <w:r>
+        <w:rPr>
+          <w:sz w:val="24"/>
+          <w:szCs w:val="24"/>
+          <w:lang w:val="es-DO"/>
+        </w:rPr>
+        <w:t xml:space="preserve"> ,  de esta ciudad de Santiago de los Caballeros, Asistido de los testigos instrumentales los señores:</w:t>
+      </w:r>
+      <w:bookmarkStart w:id="1" w:name="_Hlk63415176"/>
+      <w:r>
+        <w:rPr>
+          <w:b/>
+          <w:bCs/>
+          <w:sz w:val="24"/>
+          <w:szCs w:val="24"/>
+          <w:lang w:val="es-ES"/>
+        </w:rPr>
+        <w:t xml:space="preserve"> </w:t>
+      </w:r>
+      <w:bookmarkStart w:id="2" w:name="_Hlk79688195"/>
+      <w:r>
+        <w:rPr>
+          <w:b/>
+          <w:bCs/>
+          <w:sz w:val="24"/>
+          <w:szCs w:val="24"/>
+          <w:lang w:val="es-ES"/>
+        </w:rPr>
+        <w:t>KENIA ALCANTARA MENDEZ Y ARSENIO REYES,</w:t>
+      </w:r>
+      <w:bookmarkEnd w:id="2"/>
+      <w:r>
+        <w:rPr>
+          <w:sz w:val="24"/>
+          <w:szCs w:val="24"/>
+          <w:lang w:val="es-ES"/>
+        </w:rPr>
+        <w:t xml:space="preserve"> </w:t>
+      </w:r>
+      <w:bookmarkEnd w:id="1"/>
+      <w:r>
+        <w:rPr>
+          <w:sz w:val="24"/>
+          <w:szCs w:val="24"/>
+          <w:lang w:val="es-ES"/>
+        </w:rPr>
+        <w:t xml:space="preserve">ambos dominicanos, mayores de edad, solteros,  portadores de la cedula de identidad y electoral números, 031-0085998-6 y 031-0066347-9 domiciliados y resientes en esta ciudad de Santiago de los Caballeros; </w:t>
+      </w:r>
+      <w:r>
+        <w:rPr>
+          <w:sz w:val="24"/>
+          <w:szCs w:val="24"/>
+          <w:lang w:val="es-DO"/>
+        </w:rPr>
+        <w:t xml:space="preserve">  </w:t>
+      </w:r>
+      <w:r>
+        <w:rPr>
+          <w:sz w:val="24"/>
+          <w:szCs w:val="24"/>
+          <w:lang w:val="es-ES"/>
+        </w:rPr>
+        <w:t>República Dominicana,</w:t>
+      </w:r>
+      <w:r>
+        <w:rPr>
+          <w:sz w:val="24"/>
+          <w:szCs w:val="24"/>
+          <w:lang w:val="es-ES_tradnl"/>
+        </w:rPr>
+        <w:t xml:space="preserve"> quien presenta en calidad de </w:t>
+      </w:r>
+      <w:r>
+        <w:rPr>
+          <w:b/>
+          <w:bCs/>
+          <w:sz w:val="24"/>
+          <w:szCs w:val="24"/>
+          <w:lang w:val="es-ES_tradnl"/>
+        </w:rPr>
+        <w:t xml:space="preserve">GARANTE SOLIDARIO </w:t>
+      </w:r>
+      <w:r>
+        <w:rPr>
+          <w:sz w:val="24"/>
+          <w:szCs w:val="24"/>
+          <w:lang w:val="es-ES_tradnl"/>
+        </w:rPr>
+        <w:t xml:space="preserve">a la </w:t>
+      </w:r>
+      <w:r>
+        <w:rPr>
+          <w:sz w:val="24"/>
+          <w:szCs w:val="24"/>
+          <w:lang w:val="es-ES"/>
+        </w:rPr>
+        <w:t xml:space="preserve">señora </w:t>
+      </w:r>
+      <w:r>
+        <w:rPr>
+          <w:b/>
+          <w:sz w:val="24"/>
+          <w:szCs w:val="24"/>
+          <w:lang w:val="es-DO"/>
+        </w:rPr>
+        <w:t>VERONICA R. REYES</w:t>
+      </w:r>
+      <w:r>
+        <w:rPr>
+          <w:sz w:val="24"/>
+          <w:szCs w:val="24"/>
+          <w:lang w:val="es-DO"/>
+        </w:rPr>
+        <w:t xml:space="preserve">, dominicana, mayor de edad, soltera, portadora de la cédula de identidad y electoral No. </w:t>
+      </w:r>
+      <w:r>
+        <w:rPr>
+          <w:b/>
+          <w:bCs/>
+          <w:sz w:val="24"/>
+          <w:szCs w:val="24"/>
+          <w:lang w:val="es-DO"/>
+        </w:rPr>
+        <w:t>031-0374861-4,</w:t>
+      </w:r>
+      <w:r>
+        <w:rPr>
+          <w:sz w:val="24"/>
+          <w:szCs w:val="24"/>
+          <w:lang w:val="es-DO"/>
+        </w:rPr>
+        <w:t xml:space="preserve"> domiciliada y residente en la carretera Los Pérez, apartamento 2B, Edificio No. 22 de esta ciudad de Santiago de los Caballeros, </w:t>
+      </w:r>
+      <w:r>
+        <w:rPr>
+          <w:sz w:val="24"/>
+          <w:szCs w:val="24"/>
+          <w:lang w:val="es-ES_tradnl"/>
+        </w:rPr>
+        <w:t xml:space="preserve">y </w:t>
+      </w:r>
+      <w:r>
+        <w:rPr>
+          <w:b/>
+          <w:sz w:val="24"/>
+          <w:szCs w:val="24"/>
+          <w:lang w:val="es-ES_tradnl"/>
+        </w:rPr>
+        <w:t>ME HA DECLARADO</w:t>
+      </w:r>
+      <w:r>
+        <w:rPr>
+          <w:sz w:val="24"/>
+          <w:szCs w:val="24"/>
+          <w:lang w:val="es-ES_tradnl"/>
+        </w:rPr>
+        <w:t xml:space="preserve"> bajo la fe del juramento lo siguiente: </w:t>
+      </w:r>
+      <w:r>
+        <w:rPr>
+          <w:b/>
+          <w:sz w:val="24"/>
+          <w:szCs w:val="24"/>
+          <w:lang w:val="es-ES_tradnl"/>
+        </w:rPr>
+        <w:t xml:space="preserve">PRIMERO: </w:t>
+      </w:r>
+      <w:r>
+        <w:rPr>
+          <w:bCs/>
+          <w:sz w:val="24"/>
+          <w:szCs w:val="24"/>
+          <w:lang w:val="es-ES_tradnl"/>
+        </w:rPr>
+        <w:t xml:space="preserve">Que se reconoce, por medio del presente acto, </w:t>
+      </w:r>
+      <w:r>
+        <w:rPr>
+          <w:b/>
+          <w:sz w:val="24"/>
+          <w:szCs w:val="24"/>
+          <w:lang w:val="es-ES_tradnl"/>
+        </w:rPr>
+        <w:t>DEUDOR</w:t>
+      </w:r>
+      <w:r>
+        <w:rPr>
+          <w:bCs/>
+          <w:sz w:val="24"/>
+          <w:szCs w:val="24"/>
+          <w:lang w:val="es-ES_tradnl"/>
+        </w:rPr>
+        <w:t xml:space="preserve">,  </w:t>
+      </w:r>
+      <w:bookmarkStart w:id="3" w:name="_Hlk79687178"/>
+      <w:r>
+        <w:rPr>
+          <w:bCs/>
+          <w:sz w:val="24"/>
+          <w:szCs w:val="24"/>
+          <w:lang w:val="es-ES_tradnl"/>
+        </w:rPr>
+        <w:t xml:space="preserve">de la  Empresa </w:t>
+      </w:r>
+      <w:r>
+        <w:rPr>
+          <w:b/>
+          <w:sz w:val="24"/>
+          <w:szCs w:val="24"/>
+          <w:lang w:val="es-ES_tradnl"/>
+        </w:rPr>
+        <w:t>VARGAS GUILLEN &amp; ASOCIADOS</w:t>
+      </w:r>
+      <w:r>
+        <w:rPr>
+          <w:b/>
+          <w:sz w:val="24"/>
+          <w:szCs w:val="24"/>
+          <w:lang w:val="es-ES"/>
+        </w:rPr>
+        <w:t>, SRL, RNC 1-31-364195</w:t>
+      </w:r>
+      <w:bookmarkEnd w:id="3"/>
+      <w:r>
+        <w:rPr>
+          <w:bCs/>
+          <w:sz w:val="24"/>
+          <w:szCs w:val="24"/>
+          <w:lang w:val="es-ES"/>
+        </w:rPr>
+        <w:t xml:space="preserve">,  Compañía Constituida según lo Establecen Las Leyes de la Republica Dominicana,  con su domicilio social en la calle 15, esquina Estrella </w:t>
+      </w:r>
+      <w:proofErr w:type="spellStart"/>
+      <w:r>
+        <w:rPr>
+          <w:bCs/>
+          <w:sz w:val="24"/>
+          <w:szCs w:val="24"/>
+          <w:lang w:val="es-ES"/>
+        </w:rPr>
+        <w:t>Sadhala</w:t>
+      </w:r>
+      <w:proofErr w:type="spellEnd"/>
+      <w:r>
+        <w:rPr>
+          <w:bCs/>
+          <w:sz w:val="24"/>
+          <w:szCs w:val="24"/>
+          <w:lang w:val="es-ES"/>
+        </w:rPr>
+        <w:t xml:space="preserve">, Plaza Martínez, Segundo Nivel Modulo número 10, próximo a la Rotonda, de esta ciudad de Santiago de los Caballeros,  y Representada por su Primer Gerente el </w:t>
+      </w:r>
+      <w:proofErr w:type="spellStart"/>
+      <w:r>
+        <w:rPr>
+          <w:b/>
+          <w:sz w:val="24"/>
+          <w:szCs w:val="24"/>
+          <w:lang w:val="es-ES"/>
+        </w:rPr>
+        <w:t>Licdo</w:t>
+      </w:r>
+      <w:proofErr w:type="spellEnd"/>
+      <w:r>
+        <w:rPr>
+          <w:b/>
+          <w:sz w:val="24"/>
+          <w:szCs w:val="24"/>
+          <w:lang w:val="es-ES"/>
+        </w:rPr>
+        <w:t xml:space="preserve">,  ALEJANDRO EMILIO NUÑEZ GUILLEN, </w:t>
+      </w:r>
+      <w:r>
+        <w:rPr>
+          <w:sz w:val="24"/>
+          <w:szCs w:val="24"/>
+          <w:lang w:val="es-ES"/>
+        </w:rPr>
+        <w:t>dominicano, mayor de edad, casado, portador de la cédula de identidad y electoral No. 031-0261732-5, domiciliado y residente en la calle, 7, casa 23 de la Urbanización Las Antillas de esta ciudad de Santiago de los Caballeros;</w:t>
+      </w:r>
+      <w:r>
+        <w:rPr>
+          <w:sz w:val="24"/>
+          <w:szCs w:val="24"/>
+          <w:lang w:val="es-ES_tradnl"/>
+        </w:rPr>
+        <w:t xml:space="preserve"> por la suma de </w:t>
+      </w:r>
+      <w:r>
+        <w:rPr>
+          <w:b/>
+          <w:bCs/>
+          <w:sz w:val="24"/>
+          <w:szCs w:val="24"/>
+          <w:lang w:val="es-ES_tradnl"/>
+        </w:rPr>
+        <w:t>TREINTA</w:t>
+      </w:r>
+      <w:r>
+        <w:rPr>
+          <w:b/>
+          <w:sz w:val="24"/>
+          <w:szCs w:val="24"/>
+          <w:lang w:val="es-ES_tradnl"/>
+        </w:rPr>
+        <w:t xml:space="preserve"> MIL PESOS DOMINICANOS (RD$30,000.00)</w:t>
+      </w:r>
+      <w:r>
+        <w:rPr>
+          <w:sz w:val="24"/>
+          <w:szCs w:val="24"/>
+          <w:lang w:val="es-ES_tradnl"/>
+        </w:rPr>
+        <w:t>, pagando la suma de</w:t>
+      </w:r>
+      <w:r>
+        <w:rPr>
+          <w:b/>
+          <w:sz w:val="24"/>
+          <w:szCs w:val="24"/>
+          <w:lang w:val="es-ES_tradnl"/>
+        </w:rPr>
+        <w:t xml:space="preserve"> (RD$4,000.00)</w:t>
+      </w:r>
+      <w:r>
+        <w:rPr>
+          <w:sz w:val="24"/>
+          <w:szCs w:val="24"/>
+          <w:lang w:val="es-ES_tradnl"/>
+        </w:rPr>
+        <w:t xml:space="preserve"> mensuales, de interés y capital, todos los día</w:t>
+      </w:r>
+      <w:r>
+        <w:rPr>
+          <w:b/>
+          <w:bCs/>
+          <w:sz w:val="24"/>
+          <w:szCs w:val="24"/>
+          <w:lang w:val="es-ES_tradnl"/>
+        </w:rPr>
+        <w:t xml:space="preserve"> cuatro (4) de cada mes, por espacio de doce (12) cuotas de 4,000.00, </w:t>
+      </w:r>
+      <w:r>
+        <w:rPr>
+          <w:sz w:val="24"/>
+          <w:szCs w:val="24"/>
+          <w:lang w:val="es-ES_tradnl"/>
+        </w:rPr>
+        <w:t xml:space="preserve">es decir doce  meses  (12), iniciándose desde el día 04 del mes de abril no del año 2022, con vencimiento el día 4 de marzo del año 2023; pagando </w:t>
+      </w:r>
+      <w:r>
+        <w:rPr>
+          <w:b/>
+          <w:sz w:val="24"/>
+          <w:szCs w:val="24"/>
+          <w:lang w:val="es-ES_tradnl"/>
+        </w:rPr>
+        <w:t>EL DEUDOR</w:t>
+      </w:r>
+      <w:r>
+        <w:rPr>
+          <w:sz w:val="24"/>
+          <w:szCs w:val="24"/>
+          <w:lang w:val="es-ES_tradnl"/>
+        </w:rPr>
+        <w:t xml:space="preserve"> la cuota establecida, hasta tanto llegue la fecha indicada del inicio de pago de las cuotas. </w:t>
+      </w:r>
+      <w:r>
+        <w:rPr>
+          <w:b/>
+          <w:sz w:val="24"/>
+          <w:szCs w:val="24"/>
+          <w:lang w:val="es-ES_tradnl"/>
+        </w:rPr>
+        <w:t>SEGUNDO</w:t>
+      </w:r>
+      <w:r>
+        <w:rPr>
+          <w:sz w:val="24"/>
+          <w:szCs w:val="24"/>
+          <w:lang w:val="es-ES_tradnl"/>
+        </w:rPr>
+        <w:t>: Que el</w:t>
+      </w:r>
+      <w:r>
+        <w:rPr>
+          <w:sz w:val="24"/>
+          <w:szCs w:val="24"/>
+          <w:lang w:val="es-ES"/>
+        </w:rPr>
+        <w:t xml:space="preserve"> señor </w:t>
+      </w:r>
+      <w:r>
+        <w:rPr>
+          <w:b/>
+          <w:sz w:val="24"/>
+          <w:szCs w:val="24"/>
+          <w:lang w:val="es-DO"/>
+        </w:rPr>
+        <w:t xml:space="preserve">PEDRO ANTONIO REYES </w:t>
+      </w:r>
+      <w:proofErr w:type="spellStart"/>
+      <w:r>
+        <w:rPr>
+          <w:b/>
+          <w:sz w:val="24"/>
+          <w:szCs w:val="24"/>
+          <w:lang w:val="es-DO"/>
+        </w:rPr>
+        <w:t>REYES</w:t>
+      </w:r>
+      <w:proofErr w:type="spellEnd"/>
+      <w:r>
+        <w:rPr>
+          <w:sz w:val="24"/>
+          <w:szCs w:val="24"/>
+          <w:lang w:val="es-ES_tradnl"/>
+        </w:rPr>
+        <w:t xml:space="preserve">, constituye y acepta que la firma de este acto está basada sobre un pagaré notarial en favor  </w:t>
+      </w:r>
+      <w:r>
+        <w:rPr>
+          <w:bCs/>
+          <w:sz w:val="24"/>
+          <w:szCs w:val="24"/>
+          <w:lang w:val="es-ES_tradnl"/>
+        </w:rPr>
+        <w:t xml:space="preserve">de la  </w:t>
+      </w:r>
+      <w:bookmarkStart w:id="4" w:name="_Hlk79687485"/>
+      <w:r>
+        <w:rPr>
+          <w:bCs/>
+          <w:sz w:val="24"/>
+          <w:szCs w:val="24"/>
+          <w:lang w:val="es-ES_tradnl"/>
+        </w:rPr>
+        <w:t xml:space="preserve">Empresa </w:t>
+      </w:r>
+      <w:r>
+        <w:rPr>
+          <w:b/>
+          <w:sz w:val="24"/>
+          <w:szCs w:val="24"/>
+          <w:lang w:val="es-ES_tradnl"/>
+        </w:rPr>
+        <w:t>VARGAS GUILLEN &amp; ASOCIADOS</w:t>
+      </w:r>
+      <w:r>
+        <w:rPr>
+          <w:b/>
+          <w:sz w:val="24"/>
+          <w:szCs w:val="24"/>
+          <w:lang w:val="es-ES"/>
+        </w:rPr>
+        <w:t>, SRL, RNC 1-31-364195</w:t>
+      </w:r>
+      <w:r>
+        <w:rPr>
+          <w:sz w:val="24"/>
+          <w:szCs w:val="24"/>
+          <w:lang w:val="es-ES"/>
+        </w:rPr>
+        <w:t>;</w:t>
+      </w:r>
+      <w:bookmarkEnd w:id="4"/>
+      <w:r>
+        <w:rPr>
+          <w:sz w:val="24"/>
+          <w:szCs w:val="24"/>
+          <w:lang w:val="es-ES"/>
+        </w:rPr>
+        <w:t xml:space="preserve"> </w:t>
+      </w:r>
+      <w:r>
+        <w:rPr>
+          <w:b/>
+          <w:sz w:val="24"/>
+          <w:szCs w:val="24"/>
+          <w:lang w:val="es-ES_tradnl"/>
+        </w:rPr>
+        <w:t>TERCERO</w:t>
+      </w:r>
+      <w:r>
+        <w:rPr>
+          <w:sz w:val="24"/>
+          <w:szCs w:val="24"/>
+          <w:lang w:val="es-ES_tradnl"/>
+        </w:rPr>
+        <w:t xml:space="preserve">: El presente pagaré notarial quedará resuelto de pleno derecho y exigible en su totalidad de la deuda al beneficio del término, de tres (3) cuotas vencidas y dejadas de pagar </w:t>
+      </w:r>
+      <w:r>
+        <w:rPr>
+          <w:b/>
+          <w:sz w:val="24"/>
+          <w:szCs w:val="24"/>
+          <w:lang w:val="es-ES_tradnl"/>
+        </w:rPr>
+        <w:t>POR EL  DEUDOR</w:t>
+      </w:r>
+      <w:r>
+        <w:rPr>
+          <w:sz w:val="24"/>
+          <w:szCs w:val="24"/>
+          <w:lang w:val="es-ES_tradnl"/>
+        </w:rPr>
+        <w:t>, señora</w:t>
+      </w:r>
+      <w:r>
+        <w:rPr>
+          <w:b/>
+          <w:sz w:val="24"/>
+          <w:szCs w:val="24"/>
+          <w:lang w:val="es-ES_tradnl"/>
+        </w:rPr>
+        <w:t xml:space="preserve"> </w:t>
+      </w:r>
+      <w:r>
+        <w:rPr>
+          <w:b/>
+          <w:sz w:val="24"/>
+          <w:szCs w:val="24"/>
+          <w:lang w:val="es-DO"/>
+        </w:rPr>
+        <w:t>SEBATIANA GONZALEZ</w:t>
+      </w:r>
+      <w:r>
+        <w:rPr>
+          <w:b/>
+          <w:bCs/>
+          <w:sz w:val="24"/>
+          <w:szCs w:val="24"/>
+          <w:lang w:val="es-ES_tradnl"/>
+        </w:rPr>
+        <w:t>,</w:t>
+      </w:r>
+      <w:r>
+        <w:rPr>
+          <w:sz w:val="24"/>
+          <w:szCs w:val="24"/>
+          <w:lang w:val="es-ES_tradnl"/>
+        </w:rPr>
+        <w:t xml:space="preserve"> quedando </w:t>
+      </w:r>
+      <w:r>
+        <w:rPr>
+          <w:b/>
+          <w:sz w:val="24"/>
+          <w:szCs w:val="24"/>
+          <w:lang w:val="es-ES_tradnl"/>
+        </w:rPr>
+        <w:t>EL ACREEDOR</w:t>
+      </w:r>
+      <w:r>
+        <w:rPr>
+          <w:bCs/>
+          <w:sz w:val="24"/>
+          <w:szCs w:val="24"/>
+          <w:lang w:val="es-ES_tradnl"/>
+        </w:rPr>
+        <w:t xml:space="preserve"> </w:t>
+      </w:r>
+      <w:bookmarkStart w:id="5" w:name="_Hlk79687862"/>
+      <w:r>
+        <w:rPr>
+          <w:b/>
+          <w:sz w:val="24"/>
+          <w:szCs w:val="24"/>
+          <w:lang w:val="es-ES_tradnl"/>
+        </w:rPr>
+        <w:t>VARGAS GUILLEN &amp; ASOCIADOS</w:t>
+      </w:r>
+      <w:bookmarkEnd w:id="5"/>
+      <w:r>
+        <w:rPr>
+          <w:b/>
+          <w:sz w:val="24"/>
+          <w:szCs w:val="24"/>
+          <w:lang w:val="es-ES"/>
+        </w:rPr>
+        <w:t>, SRL, RNC 1-31-364195</w:t>
+      </w:r>
+      <w:r>
+        <w:rPr>
+          <w:sz w:val="24"/>
+          <w:szCs w:val="24"/>
+          <w:lang w:val="es-ES"/>
+        </w:rPr>
+        <w:t xml:space="preserve">;, </w:t>
+      </w:r>
+      <w:r>
+        <w:rPr>
+          <w:sz w:val="24"/>
+          <w:szCs w:val="24"/>
+          <w:lang w:val="es-ES_tradnl"/>
+        </w:rPr>
+        <w:t xml:space="preserve">en tiempo hábil para ejecutar el presente pagaré con todas sus consecuencias legales, sin previa gestión judicial o extrajudicial alguna sobre los bienes activos y pasivos de </w:t>
+      </w:r>
+      <w:r>
+        <w:rPr>
+          <w:b/>
+          <w:sz w:val="24"/>
+          <w:szCs w:val="24"/>
+          <w:lang w:val="es-ES_tradnl"/>
+        </w:rPr>
+        <w:t xml:space="preserve">LA DEUDORA </w:t>
+      </w:r>
+      <w:r>
+        <w:rPr>
+          <w:b/>
+          <w:sz w:val="24"/>
+          <w:szCs w:val="24"/>
+          <w:lang w:val="es-DO"/>
+        </w:rPr>
+        <w:t>SEBATIANA GONZALEZ</w:t>
+      </w:r>
+      <w:r>
+        <w:rPr>
+          <w:sz w:val="24"/>
+          <w:szCs w:val="24"/>
+          <w:lang w:val="es-ES_tradnl"/>
+        </w:rPr>
+        <w:t xml:space="preserve">; </w:t>
+      </w:r>
+      <w:r>
+        <w:rPr>
+          <w:b/>
+          <w:sz w:val="24"/>
+          <w:szCs w:val="24"/>
+          <w:lang w:val="es-ES_tradnl"/>
+        </w:rPr>
+        <w:t>CUARTO</w:t>
+      </w:r>
+      <w:r>
+        <w:rPr>
+          <w:sz w:val="24"/>
+          <w:szCs w:val="24"/>
+          <w:lang w:val="es-ES_tradnl"/>
+        </w:rPr>
+        <w:t xml:space="preserve">: </w:t>
+      </w:r>
+      <w:r>
+        <w:rPr>
+          <w:b/>
+          <w:bCs/>
+          <w:sz w:val="24"/>
+          <w:szCs w:val="24"/>
+          <w:lang w:val="es-ES_tradnl"/>
+        </w:rPr>
+        <w:t>E</w:t>
+      </w:r>
+      <w:r>
+        <w:rPr>
+          <w:b/>
+          <w:sz w:val="24"/>
+          <w:szCs w:val="24"/>
+          <w:lang w:val="es-ES_tradnl"/>
+        </w:rPr>
+        <w:t xml:space="preserve">L DEUDOR </w:t>
+      </w:r>
+      <w:r>
+        <w:rPr>
+          <w:sz w:val="24"/>
+          <w:szCs w:val="24"/>
+          <w:lang w:val="es-ES_tradnl"/>
+        </w:rPr>
+        <w:t xml:space="preserve">autoriza y faculta a </w:t>
+      </w:r>
+      <w:r>
+        <w:rPr>
+          <w:b/>
+          <w:sz w:val="24"/>
+          <w:szCs w:val="24"/>
+          <w:lang w:val="es-ES_tradnl"/>
+        </w:rPr>
+        <w:t>EL ACREEDOR</w:t>
+      </w:r>
+      <w:r>
+        <w:rPr>
+          <w:sz w:val="24"/>
+          <w:szCs w:val="24"/>
+          <w:lang w:val="es-ES_tradnl"/>
+        </w:rPr>
+        <w:t xml:space="preserve"> </w:t>
+      </w:r>
+      <w:r>
+        <w:rPr>
+          <w:b/>
+          <w:sz w:val="24"/>
+          <w:szCs w:val="24"/>
+          <w:lang w:val="es-ES_tradnl"/>
+        </w:rPr>
+        <w:t>VARGAS GUILLEN &amp; ASOCIADOS</w:t>
+      </w:r>
+      <w:r>
+        <w:rPr>
+          <w:b/>
+          <w:sz w:val="24"/>
+          <w:szCs w:val="24"/>
+          <w:lang w:val="es-ES"/>
+        </w:rPr>
+        <w:t>, SRL, RNC 1-31-364195</w:t>
+      </w:r>
+      <w:r>
+        <w:rPr>
+          <w:sz w:val="24"/>
+          <w:szCs w:val="24"/>
+          <w:lang w:val="es-ES"/>
+        </w:rPr>
+        <w:t>;</w:t>
+      </w:r>
+      <w:r>
+        <w:rPr>
+          <w:sz w:val="24"/>
+          <w:szCs w:val="24"/>
+          <w:lang w:val="es-DO"/>
+        </w:rPr>
+        <w:t>p</w:t>
+      </w:r>
+      <w:r>
+        <w:rPr>
+          <w:sz w:val="24"/>
+          <w:szCs w:val="24"/>
+          <w:lang w:val="es-ES_tradnl"/>
+        </w:rPr>
+        <w:t>ara que en caso de incumplimiento de este pagaré notarial pueda apropiarse de</w:t>
+      </w:r>
+      <w:r>
+        <w:rPr>
+          <w:b/>
+          <w:sz w:val="24"/>
+          <w:szCs w:val="24"/>
+          <w:lang w:val="es-ES_tradnl"/>
+        </w:rPr>
+        <w:t xml:space="preserve"> </w:t>
+      </w:r>
+      <w:r>
+        <w:rPr>
+          <w:sz w:val="24"/>
+          <w:szCs w:val="24"/>
+          <w:lang w:val="es-ES_tradnl"/>
+        </w:rPr>
+        <w:t xml:space="preserve">cualquier cantidad de dinero o inmuebles que se encuentren en manos de un tercero o en sus propias manos, para con los mismos cubrir el pago del capital, accesorios o derecho que  naciere de toda deuda vencida de este contrato; </w:t>
+      </w:r>
+      <w:r>
+        <w:rPr>
+          <w:b/>
+          <w:sz w:val="24"/>
+          <w:szCs w:val="24"/>
+          <w:lang w:val="es-ES_tradnl"/>
+        </w:rPr>
+        <w:t>QUINTO</w:t>
+      </w:r>
+      <w:r>
+        <w:rPr>
+          <w:sz w:val="24"/>
+          <w:szCs w:val="24"/>
+          <w:lang w:val="es-ES_tradnl"/>
+        </w:rPr>
+        <w:t xml:space="preserve">: Las partes han decidido dar su consentimiento a fin de que este pagaré notarial tenga su condición de título ejecutorio con la misma fuerza que una sentencia judicial con autoridad de la cosa irrevocablemente juzgada, renunciando al fuero de domicilio y comprometiendo todos los bienes presentes y futuros para el cumplimiento del presente pagaré autentico. </w:t>
+      </w:r>
+      <w:r>
+        <w:rPr>
+          <w:b/>
+          <w:sz w:val="24"/>
+          <w:szCs w:val="24"/>
+          <w:lang w:val="es-ES_tradnl"/>
+        </w:rPr>
+        <w:t>SEXTO</w:t>
+      </w:r>
+      <w:r>
+        <w:rPr>
+          <w:sz w:val="24"/>
+          <w:szCs w:val="24"/>
+          <w:lang w:val="es-ES_tradnl"/>
+        </w:rPr>
+        <w:t xml:space="preserve">: Para lo no estipulado en el presente pagaré notarial, las partes se remiten al derecho común; </w:t>
+      </w:r>
+      <w:r>
+        <w:rPr>
+          <w:b/>
+          <w:sz w:val="24"/>
+          <w:szCs w:val="24"/>
+          <w:lang w:val="es-ES_tradnl"/>
+        </w:rPr>
+        <w:t>SEPTIMO</w:t>
+      </w:r>
+      <w:r>
+        <w:rPr>
+          <w:sz w:val="24"/>
+          <w:szCs w:val="24"/>
+          <w:lang w:val="es-ES_tradnl"/>
+        </w:rPr>
+        <w:t xml:space="preserve">: </w:t>
+      </w:r>
+      <w:r>
+        <w:rPr>
+          <w:b/>
+          <w:bCs/>
+          <w:sz w:val="24"/>
+          <w:szCs w:val="24"/>
+          <w:lang w:val="es-ES_tradnl"/>
+        </w:rPr>
+        <w:t>EL</w:t>
+      </w:r>
+      <w:r>
+        <w:rPr>
+          <w:b/>
+          <w:sz w:val="24"/>
+          <w:szCs w:val="24"/>
+          <w:lang w:val="es-ES_tradnl"/>
+        </w:rPr>
+        <w:t xml:space="preserve"> DEUDOR</w:t>
+      </w:r>
+      <w:r>
+        <w:rPr>
+          <w:sz w:val="24"/>
+          <w:szCs w:val="24"/>
+          <w:lang w:val="es-ES_tradnl"/>
+        </w:rPr>
+        <w:t xml:space="preserve"> </w:t>
+      </w:r>
+      <w:r>
+        <w:rPr>
+          <w:sz w:val="24"/>
+          <w:szCs w:val="24"/>
+          <w:lang w:val="es-ES"/>
+        </w:rPr>
+        <w:t xml:space="preserve">señor </w:t>
+      </w:r>
+      <w:r>
+        <w:rPr>
+          <w:b/>
+          <w:sz w:val="24"/>
+          <w:szCs w:val="24"/>
+          <w:lang w:val="es-DO"/>
+        </w:rPr>
+        <w:t xml:space="preserve">PEDRO ANTONIO REYES </w:t>
+      </w:r>
+      <w:proofErr w:type="spellStart"/>
+      <w:r>
+        <w:rPr>
+          <w:b/>
+          <w:sz w:val="24"/>
+          <w:szCs w:val="24"/>
+          <w:lang w:val="es-DO"/>
+        </w:rPr>
+        <w:t>REYES</w:t>
+      </w:r>
+      <w:proofErr w:type="spellEnd"/>
+      <w:r>
+        <w:rPr>
+          <w:sz w:val="24"/>
+          <w:szCs w:val="24"/>
+          <w:lang w:val="es-ES_tradnl"/>
+        </w:rPr>
+        <w:t xml:space="preserve"> acepta que para los fines y consecuencias legales del presente acto reconocen la operatividad del artículo 545 </w:t>
+      </w:r>
       <w:bookmarkEnd w:id="0"/>
-      <w:r>
-        <w:rPr>
-          <w:sz w:val="24"/>
-          <w:szCs w:val="24"/>
-          <w:lang w:val="es-DO"/>
-        </w:rPr>
-        <w:t xml:space="preserve"> del sector </w:t>
-      </w:r>
-      <w:r>
-        <w:rPr>
-          <w:sz w:val="24"/>
-          <w:szCs w:val="24"/>
-          <w:lang w:val="es-DO"/>
-        </w:rPr>
-        <w:t>los Salados</w:t>
-      </w:r>
-      <w:r>
-        <w:rPr>
-          <w:sz w:val="24"/>
-          <w:szCs w:val="24"/>
-          <w:lang w:val="es-DO"/>
-        </w:rPr>
-        <w:t xml:space="preserve"> ,  de esta ciudad de Santiago de los Caballeros, Asistido de los testigos instrumentales los señores:</w:t>
-      </w:r>
-      <w:bookmarkStart w:id="1" w:name="_Hlk63415176"/>
-      <w:r>
-        <w:rPr>
-          <w:b/>
-          <w:bCs/>
-          <w:sz w:val="24"/>
-          <w:szCs w:val="24"/>
-          <w:lang w:val="es-ES"/>
-        </w:rPr>
-        <w:t xml:space="preserve"> </w:t>
-      </w:r>
-      <w:bookmarkStart w:id="2" w:name="_Hlk79688195"/>
-      <w:r>
-        <w:rPr>
-          <w:b/>
-          <w:bCs/>
-          <w:sz w:val="24"/>
-          <w:szCs w:val="24"/>
-          <w:lang w:val="es-ES"/>
-        </w:rPr>
-        <w:t>KENIA ALCANTARA MENDEZ Y ARSENIO REYES,</w:t>
-      </w:r>
-      <w:bookmarkEnd w:id="2"/>
-      <w:r>
-        <w:rPr>
-          <w:sz w:val="24"/>
-          <w:szCs w:val="24"/>
-          <w:lang w:val="es-ES"/>
-        </w:rPr>
-        <w:t xml:space="preserve"> </w:t>
-      </w:r>
-      <w:bookmarkEnd w:id="1"/>
-      <w:r>
-        <w:rPr>
-          <w:sz w:val="24"/>
-          <w:szCs w:val="24"/>
-          <w:lang w:val="es-ES"/>
-        </w:rPr>
-        <w:t xml:space="preserve">ambos dominicanos, mayores de edad, solteros,  portadores de la cedula de identidad y electoral números, 031-0085998-6 y 031-0066347-9 domiciliados y resientes en esta ciudad de Santiago de los Caballeros; </w:t>
-      </w:r>
-      <w:r>
-        <w:rPr>
-          <w:sz w:val="24"/>
-          <w:szCs w:val="24"/>
-          <w:lang w:val="es-DO"/>
-        </w:rPr>
-        <w:t xml:space="preserve">  </w:t>
-      </w:r>
-      <w:r>
-        <w:rPr>
-          <w:sz w:val="24"/>
-          <w:szCs w:val="24"/>
-          <w:lang w:val="es-ES"/>
-        </w:rPr>
-        <w:t>República Dominicana,</w:t>
-      </w:r>
-      <w:r>
-        <w:rPr>
-          <w:sz w:val="24"/>
-          <w:szCs w:val="24"/>
-          <w:lang w:val="es-ES_tradnl"/>
-        </w:rPr>
-        <w:t xml:space="preserve"> quien presenta en calidad de </w:t>
-      </w:r>
-      <w:r>
-        <w:rPr>
-          <w:b/>
-          <w:bCs/>
-          <w:sz w:val="24"/>
-          <w:szCs w:val="24"/>
-          <w:lang w:val="es-ES_tradnl"/>
-        </w:rPr>
-        <w:t xml:space="preserve">GARANTE SOLIDARIO </w:t>
-      </w:r>
-      <w:r>
-        <w:rPr>
-          <w:sz w:val="24"/>
-          <w:szCs w:val="24"/>
-          <w:lang w:val="es-ES_tradnl"/>
-        </w:rPr>
-        <w:t xml:space="preserve">a la </w:t>
-      </w:r>
-      <w:r>
-        <w:rPr>
-          <w:sz w:val="24"/>
-          <w:szCs w:val="24"/>
-          <w:lang w:val="es-ES"/>
-        </w:rPr>
-        <w:t xml:space="preserve">señora </w:t>
-      </w:r>
-      <w:r>
-        <w:rPr>
-          <w:b/>
-          <w:sz w:val="24"/>
-          <w:szCs w:val="24"/>
-          <w:lang w:val="es-DO"/>
-        </w:rPr>
-        <w:t>VERONICA R. REYES</w:t>
-      </w:r>
-      <w:r>
-        <w:rPr>
-          <w:sz w:val="24"/>
-          <w:szCs w:val="24"/>
-          <w:lang w:val="es-DO"/>
-        </w:rPr>
-        <w:t xml:space="preserve">, dominicana, mayor de edad, soltera, portadora de la cédula de identidad y electoral No. </w:t>
-      </w:r>
-      <w:r>
-        <w:rPr>
-          <w:b/>
-          <w:bCs/>
-          <w:sz w:val="24"/>
-          <w:szCs w:val="24"/>
-          <w:lang w:val="es-DO"/>
-        </w:rPr>
-        <w:t>031-0374861-4,</w:t>
-      </w:r>
-      <w:r>
-        <w:rPr>
-          <w:sz w:val="24"/>
-          <w:szCs w:val="24"/>
-          <w:lang w:val="es-DO"/>
-        </w:rPr>
-        <w:t xml:space="preserve"> domiciliada y residente en la carretera Los Pérez, apartamento 2B, Edificio No. 22 de esta ciudad de Santiago de los Caballeros, </w:t>
-      </w:r>
-      <w:r>
-        <w:rPr>
-          <w:sz w:val="24"/>
-          <w:szCs w:val="24"/>
-          <w:lang w:val="es-ES_tradnl"/>
-        </w:rPr>
-        <w:t xml:space="preserve">y </w:t>
-      </w:r>
-      <w:r>
-        <w:rPr>
-          <w:b/>
-          <w:sz w:val="24"/>
-          <w:szCs w:val="24"/>
-          <w:lang w:val="es-ES_tradnl"/>
-        </w:rPr>
-        <w:t>ME HA DECLARADO</w:t>
-      </w:r>
-      <w:r>
-        <w:rPr>
-          <w:sz w:val="24"/>
-          <w:szCs w:val="24"/>
-          <w:lang w:val="es-ES_tradnl"/>
-        </w:rPr>
-        <w:t xml:space="preserve"> bajo la fe del juramento lo siguiente: </w:t>
-      </w:r>
-      <w:r>
-        <w:rPr>
-          <w:b/>
-          <w:sz w:val="24"/>
-          <w:szCs w:val="24"/>
-          <w:lang w:val="es-ES_tradnl"/>
-        </w:rPr>
-        <w:t xml:space="preserve">PRIMERO: </w:t>
-      </w:r>
-      <w:r>
-        <w:rPr>
-          <w:bCs/>
-          <w:sz w:val="24"/>
-          <w:szCs w:val="24"/>
-          <w:lang w:val="es-ES_tradnl"/>
-        </w:rPr>
-        <w:t xml:space="preserve">Que se reconoce, por medio del presente acto, </w:t>
-      </w:r>
-      <w:r>
-        <w:rPr>
-          <w:b/>
-          <w:sz w:val="24"/>
-          <w:szCs w:val="24"/>
-          <w:lang w:val="es-ES_tradnl"/>
-        </w:rPr>
-        <w:t>DEUDOR</w:t>
-      </w:r>
-      <w:r>
-        <w:rPr>
-          <w:bCs/>
-          <w:sz w:val="24"/>
-          <w:szCs w:val="24"/>
-          <w:lang w:val="es-ES_tradnl"/>
-        </w:rPr>
-        <w:t xml:space="preserve">,  </w:t>
-      </w:r>
-      <w:bookmarkStart w:id="3" w:name="_Hlk79687178"/>
-      <w:r>
-        <w:rPr>
-          <w:bCs/>
-          <w:sz w:val="24"/>
-          <w:szCs w:val="24"/>
-          <w:lang w:val="es-ES_tradnl"/>
-        </w:rPr>
-        <w:t xml:space="preserve">de la  Empresa </w:t>
-      </w:r>
-      <w:r>
-        <w:rPr>
-          <w:b/>
-          <w:sz w:val="24"/>
-          <w:szCs w:val="24"/>
-          <w:lang w:val="es-ES_tradnl"/>
-        </w:rPr>
-        <w:t>VARGAS GUILLEN &amp; ASOCIADOS</w:t>
-      </w:r>
-      <w:r>
-        <w:rPr>
-          <w:b/>
-          <w:sz w:val="24"/>
-          <w:szCs w:val="24"/>
-          <w:lang w:val="es-ES"/>
-        </w:rPr>
-        <w:t>, SRL, RNC 1-31-364195</w:t>
-      </w:r>
-      <w:bookmarkEnd w:id="3"/>
-      <w:r>
-        <w:rPr>
-          <w:bCs/>
-          <w:sz w:val="24"/>
-          <w:szCs w:val="24"/>
-          <w:lang w:val="es-ES"/>
-        </w:rPr>
-        <w:t xml:space="preserve">,  Compañía Constituida según lo Establecen Las Leyes de la Republica Dominicana,  con su domicilio social en la calle 15, esquina Estrella </w:t>
-      </w:r>
-      <w:proofErr w:type="spellStart"/>
-      <w:r>
-        <w:rPr>
-          <w:bCs/>
-          <w:sz w:val="24"/>
-          <w:szCs w:val="24"/>
-          <w:lang w:val="es-ES"/>
-        </w:rPr>
-        <w:t>Sadhala</w:t>
-      </w:r>
-      <w:proofErr w:type="spellEnd"/>
-      <w:r>
-        <w:rPr>
-          <w:bCs/>
-          <w:sz w:val="24"/>
-          <w:szCs w:val="24"/>
-          <w:lang w:val="es-ES"/>
-        </w:rPr>
-        <w:t xml:space="preserve">, Plaza Martínez, Segundo Nivel Modulo número 10, próximo a la Rotonda, de esta ciudad de Santiago de los Caballeros,  y Representada por su Primer Gerente el </w:t>
-      </w:r>
-      <w:proofErr w:type="spellStart"/>
-      <w:r>
-        <w:rPr>
-          <w:b/>
-          <w:sz w:val="24"/>
-          <w:szCs w:val="24"/>
-          <w:lang w:val="es-ES"/>
-        </w:rPr>
-        <w:t>Licdo</w:t>
-      </w:r>
-      <w:proofErr w:type="spellEnd"/>
-      <w:r>
-        <w:rPr>
-          <w:b/>
-          <w:sz w:val="24"/>
-          <w:szCs w:val="24"/>
-          <w:lang w:val="es-ES"/>
-        </w:rPr>
-        <w:t xml:space="preserve">,  ALEJANDRO EMILIO NUÑEZ GUILLEN, </w:t>
-      </w:r>
-      <w:r>
-        <w:rPr>
-          <w:sz w:val="24"/>
-          <w:szCs w:val="24"/>
-          <w:lang w:val="es-ES"/>
-        </w:rPr>
-        <w:t>dominicano, mayor de edad, casado, portador de la cédula de identidad y electoral No. 031-0261732-5, domiciliado y residente en la calle, 7, casa 23 de la Urbanización Las Antillas de esta ciudad de Santiago de los Caballeros;</w:t>
-      </w:r>
-      <w:r>
-        <w:rPr>
-          <w:sz w:val="24"/>
-          <w:szCs w:val="24"/>
-          <w:lang w:val="es-ES_tradnl"/>
-        </w:rPr>
-        <w:t xml:space="preserve"> por la suma de </w:t>
-      </w:r>
-      <w:r>
-        <w:rPr>
-          <w:b/>
-          <w:bCs/>
-          <w:sz w:val="24"/>
-          <w:szCs w:val="24"/>
-          <w:lang w:val="es-ES_tradnl"/>
-        </w:rPr>
-        <w:t>TREINTA</w:t>
-      </w:r>
-      <w:r>
-        <w:rPr>
-          <w:b/>
-          <w:sz w:val="24"/>
-          <w:szCs w:val="24"/>
-          <w:lang w:val="es-ES_tradnl"/>
-        </w:rPr>
-        <w:t xml:space="preserve"> MIL PESOS DOMINICANOS (RD$30,000.00)</w:t>
-      </w:r>
-      <w:r>
-        <w:rPr>
-          <w:sz w:val="24"/>
-          <w:szCs w:val="24"/>
-          <w:lang w:val="es-ES_tradnl"/>
-        </w:rPr>
-        <w:t>, pagando la suma de</w:t>
-      </w:r>
-      <w:r>
-        <w:rPr>
-          <w:b/>
-          <w:sz w:val="24"/>
-          <w:szCs w:val="24"/>
-          <w:lang w:val="es-ES_tradnl"/>
-        </w:rPr>
-        <w:t xml:space="preserve"> (RD$4,000.00)</w:t>
-      </w:r>
-      <w:r>
-        <w:rPr>
-          <w:sz w:val="24"/>
-          <w:szCs w:val="24"/>
-          <w:lang w:val="es-ES_tradnl"/>
-        </w:rPr>
-        <w:t xml:space="preserve"> mensuales, de interés y capital, todos los día</w:t>
-      </w:r>
-      <w:r>
-        <w:rPr>
-          <w:b/>
-          <w:bCs/>
-          <w:sz w:val="24"/>
-          <w:szCs w:val="24"/>
-          <w:lang w:val="es-ES_tradnl"/>
-        </w:rPr>
-        <w:t xml:space="preserve"> cuatro (4) de cada mes, por espacio de doce (12) cuotas de 4,000.00, </w:t>
-      </w:r>
-      <w:r>
-        <w:rPr>
-          <w:sz w:val="24"/>
-          <w:szCs w:val="24"/>
-          <w:lang w:val="es-ES_tradnl"/>
-        </w:rPr>
-        <w:t xml:space="preserve">es decir doce  meses  (12), iniciándose desde el día 04 del mes de abril no del año 2022, con vencimiento el día 4 de marzo del año 2023; pagando </w:t>
-      </w:r>
-      <w:r>
-        <w:rPr>
-          <w:b/>
-          <w:sz w:val="24"/>
-          <w:szCs w:val="24"/>
-          <w:lang w:val="es-ES_tradnl"/>
-        </w:rPr>
-        <w:t>EL DEUDOR</w:t>
-      </w:r>
-      <w:r>
-        <w:rPr>
-          <w:sz w:val="24"/>
-          <w:szCs w:val="24"/>
-          <w:lang w:val="es-ES_tradnl"/>
-        </w:rPr>
-        <w:t xml:space="preserve"> la cuota establecida, hasta tanto llegue la fecha indicada del inicio de pago de las cuotas. </w:t>
-      </w:r>
-      <w:r>
-        <w:rPr>
-          <w:b/>
-          <w:sz w:val="24"/>
-          <w:szCs w:val="24"/>
-          <w:lang w:val="es-ES_tradnl"/>
-        </w:rPr>
-        <w:t>SEGUNDO</w:t>
-      </w:r>
-      <w:r>
-        <w:rPr>
-          <w:sz w:val="24"/>
-          <w:szCs w:val="24"/>
-          <w:lang w:val="es-ES_tradnl"/>
-        </w:rPr>
-        <w:t>: Que el</w:t>
-      </w:r>
-      <w:r>
-        <w:rPr>
-          <w:sz w:val="24"/>
-          <w:szCs w:val="24"/>
-          <w:lang w:val="es-ES"/>
-        </w:rPr>
-        <w:t xml:space="preserve"> señor </w:t>
-      </w:r>
-      <w:r>
-        <w:rPr>
-          <w:b/>
-          <w:sz w:val="24"/>
-          <w:szCs w:val="24"/>
-          <w:lang w:val="es-DO"/>
-        </w:rPr>
-        <w:t xml:space="preserve">PEDRO ANTONIO REYES </w:t>
-      </w:r>
-      <w:proofErr w:type="spellStart"/>
-      <w:r>
-        <w:rPr>
-          <w:b/>
-          <w:sz w:val="24"/>
-          <w:szCs w:val="24"/>
-          <w:lang w:val="es-DO"/>
-        </w:rPr>
-        <w:t>REYES</w:t>
-      </w:r>
-      <w:proofErr w:type="spellEnd"/>
-      <w:r>
-        <w:rPr>
-          <w:sz w:val="24"/>
-          <w:szCs w:val="24"/>
-          <w:lang w:val="es-ES_tradnl"/>
-        </w:rPr>
-        <w:t xml:space="preserve">, constituye y acepta que la firma de este acto está basada sobre un pagaré notarial en favor  </w:t>
-      </w:r>
-      <w:r>
-        <w:rPr>
-          <w:bCs/>
-          <w:sz w:val="24"/>
-          <w:szCs w:val="24"/>
-          <w:lang w:val="es-ES_tradnl"/>
-        </w:rPr>
-        <w:t xml:space="preserve">de la  </w:t>
-      </w:r>
-      <w:bookmarkStart w:id="4" w:name="_Hlk79687485"/>
-      <w:r>
-        <w:rPr>
-          <w:bCs/>
-          <w:sz w:val="24"/>
-          <w:szCs w:val="24"/>
-          <w:lang w:val="es-ES_tradnl"/>
-        </w:rPr>
-        <w:t xml:space="preserve">Empresa </w:t>
-      </w:r>
-      <w:r>
-        <w:rPr>
-          <w:b/>
-          <w:sz w:val="24"/>
-          <w:szCs w:val="24"/>
-          <w:lang w:val="es-ES_tradnl"/>
-        </w:rPr>
-        <w:t>VARGAS GUILLEN &amp; ASOCIADOS</w:t>
-      </w:r>
-      <w:r>
-        <w:rPr>
-          <w:b/>
-          <w:sz w:val="24"/>
-          <w:szCs w:val="24"/>
-          <w:lang w:val="es-ES"/>
-        </w:rPr>
-        <w:t>, SRL, RNC 1-31-364195</w:t>
-      </w:r>
-      <w:r>
-        <w:rPr>
-          <w:sz w:val="24"/>
-          <w:szCs w:val="24"/>
-          <w:lang w:val="es-ES"/>
-        </w:rPr>
-        <w:t>;</w:t>
-      </w:r>
-      <w:bookmarkEnd w:id="4"/>
-      <w:r>
-        <w:rPr>
-          <w:sz w:val="24"/>
-          <w:szCs w:val="24"/>
-          <w:lang w:val="es-ES"/>
-        </w:rPr>
-        <w:t xml:space="preserve"> </w:t>
-      </w:r>
-      <w:r>
-        <w:rPr>
-          <w:b/>
-          <w:sz w:val="24"/>
-          <w:szCs w:val="24"/>
-          <w:lang w:val="es-ES_tradnl"/>
-        </w:rPr>
-        <w:t>TERCERO</w:t>
-      </w:r>
-      <w:r>
-        <w:rPr>
-          <w:sz w:val="24"/>
-          <w:szCs w:val="24"/>
-          <w:lang w:val="es-ES_tradnl"/>
-        </w:rPr>
-        <w:t xml:space="preserve">: El presente pagaré notarial quedará resuelto de pleno derecho y exigible en su totalidad de la deuda al beneficio del término, de tres (3) cuotas vencidas y dejadas de pagar </w:t>
-      </w:r>
-      <w:r>
-        <w:rPr>
-          <w:b/>
-          <w:sz w:val="24"/>
-          <w:szCs w:val="24"/>
-          <w:lang w:val="es-ES_tradnl"/>
-        </w:rPr>
-        <w:t>POR EL  DEUDOR</w:t>
-      </w:r>
-      <w:r>
-        <w:rPr>
-          <w:sz w:val="24"/>
-          <w:szCs w:val="24"/>
-          <w:lang w:val="es-ES_tradnl"/>
-        </w:rPr>
-        <w:t>, señora</w:t>
-      </w:r>
-      <w:r>
-        <w:rPr>
-          <w:b/>
-          <w:sz w:val="24"/>
-          <w:szCs w:val="24"/>
-          <w:lang w:val="es-ES_tradnl"/>
-        </w:rPr>
-        <w:t xml:space="preserve"> </w:t>
-      </w:r>
-      <w:r>
-        <w:rPr>
-          <w:b/>
-          <w:sz w:val="24"/>
-          <w:szCs w:val="24"/>
-          <w:lang w:val="es-DO"/>
-        </w:rPr>
-        <w:t>SEBATIANA GONZALEZ</w:t>
-      </w:r>
-      <w:r>
-        <w:rPr>
-          <w:b/>
-          <w:bCs/>
-          <w:sz w:val="24"/>
-          <w:szCs w:val="24"/>
-          <w:lang w:val="es-ES_tradnl"/>
-        </w:rPr>
-        <w:t>,</w:t>
-      </w:r>
-      <w:r>
-        <w:rPr>
-          <w:sz w:val="24"/>
-          <w:szCs w:val="24"/>
-          <w:lang w:val="es-ES_tradnl"/>
-        </w:rPr>
-        <w:t xml:space="preserve"> quedando </w:t>
-      </w:r>
-      <w:r>
-        <w:rPr>
-          <w:b/>
-          <w:sz w:val="24"/>
-          <w:szCs w:val="24"/>
-          <w:lang w:val="es-ES_tradnl"/>
-        </w:rPr>
-        <w:t>EL ACREEDOR</w:t>
-      </w:r>
-      <w:r>
-        <w:rPr>
-          <w:bCs/>
-          <w:sz w:val="24"/>
-          <w:szCs w:val="24"/>
-          <w:lang w:val="es-ES_tradnl"/>
-        </w:rPr>
-        <w:t xml:space="preserve"> </w:t>
-      </w:r>
-      <w:bookmarkStart w:id="5" w:name="_Hlk79687862"/>
-      <w:r>
-        <w:rPr>
-          <w:b/>
-          <w:sz w:val="24"/>
-          <w:szCs w:val="24"/>
-          <w:lang w:val="es-ES_tradnl"/>
-        </w:rPr>
-        <w:t>VARGAS GUILLEN &amp; ASOCIADOS</w:t>
-      </w:r>
-      <w:bookmarkEnd w:id="5"/>
-      <w:r>
-        <w:rPr>
-          <w:b/>
-          <w:sz w:val="24"/>
-          <w:szCs w:val="24"/>
-          <w:lang w:val="es-ES"/>
-        </w:rPr>
-        <w:t>, SRL, RNC 1-31-364195</w:t>
-      </w:r>
-      <w:r>
-        <w:rPr>
-          <w:sz w:val="24"/>
-          <w:szCs w:val="24"/>
-          <w:lang w:val="es-ES"/>
-        </w:rPr>
-        <w:t xml:space="preserve">;, </w:t>
-      </w:r>
-      <w:r>
-        <w:rPr>
-          <w:sz w:val="24"/>
-          <w:szCs w:val="24"/>
-          <w:lang w:val="es-ES_tradnl"/>
-        </w:rPr>
-        <w:t xml:space="preserve">en tiempo hábil para ejecutar el presente pagaré con todas sus consecuencias legales, sin previa gestión judicial o extrajudicial alguna sobre los bienes activos y pasivos de </w:t>
-      </w:r>
-      <w:r>
-        <w:rPr>
-          <w:b/>
-          <w:sz w:val="24"/>
-          <w:szCs w:val="24"/>
-          <w:lang w:val="es-ES_tradnl"/>
-        </w:rPr>
-        <w:t xml:space="preserve">LA DEUDORA </w:t>
-      </w:r>
-      <w:r>
-        <w:rPr>
-          <w:b/>
-          <w:sz w:val="24"/>
-          <w:szCs w:val="24"/>
-          <w:lang w:val="es-DO"/>
-        </w:rPr>
-        <w:t>SEBATIANA GONZALEZ</w:t>
-      </w:r>
-      <w:r>
-        <w:rPr>
-          <w:sz w:val="24"/>
-          <w:szCs w:val="24"/>
-          <w:lang w:val="es-ES_tradnl"/>
-        </w:rPr>
-        <w:t xml:space="preserve">; </w:t>
-      </w:r>
-      <w:r>
-        <w:rPr>
-          <w:b/>
-          <w:sz w:val="24"/>
-          <w:szCs w:val="24"/>
-          <w:lang w:val="es-ES_tradnl"/>
-        </w:rPr>
-        <w:t>CUARTO</w:t>
-      </w:r>
-      <w:r>
-        <w:rPr>
-          <w:sz w:val="24"/>
-          <w:szCs w:val="24"/>
-          <w:lang w:val="es-ES_tradnl"/>
-        </w:rPr>
-        <w:t xml:space="preserve">: </w:t>
-      </w:r>
-      <w:r>
-        <w:rPr>
-          <w:b/>
-          <w:bCs/>
-          <w:sz w:val="24"/>
-          <w:szCs w:val="24"/>
-          <w:lang w:val="es-ES_tradnl"/>
-        </w:rPr>
-        <w:t>E</w:t>
-      </w:r>
-      <w:r>
-        <w:rPr>
-          <w:b/>
-          <w:sz w:val="24"/>
-          <w:szCs w:val="24"/>
-          <w:lang w:val="es-ES_tradnl"/>
-        </w:rPr>
-        <w:t xml:space="preserve">L DEUDOR </w:t>
-      </w:r>
-      <w:r>
-        <w:rPr>
-          <w:sz w:val="24"/>
-          <w:szCs w:val="24"/>
-          <w:lang w:val="es-ES_tradnl"/>
-        </w:rPr>
-        <w:t xml:space="preserve">autoriza y faculta a </w:t>
-      </w:r>
-      <w:r>
-        <w:rPr>
-          <w:b/>
-          <w:sz w:val="24"/>
-          <w:szCs w:val="24"/>
-          <w:lang w:val="es-ES_tradnl"/>
-        </w:rPr>
-        <w:t>EL ACREEDOR</w:t>
-      </w:r>
-      <w:r>
-        <w:rPr>
-          <w:sz w:val="24"/>
-          <w:szCs w:val="24"/>
-          <w:lang w:val="es-ES_tradnl"/>
-        </w:rPr>
-        <w:t xml:space="preserve"> </w:t>
-      </w:r>
-      <w:r>
-        <w:rPr>
-          <w:b/>
-          <w:sz w:val="24"/>
-          <w:szCs w:val="24"/>
-          <w:lang w:val="es-ES_tradnl"/>
-        </w:rPr>
-        <w:t>VARGAS GUILLEN &amp; ASOCIADOS</w:t>
-      </w:r>
-      <w:r>
-        <w:rPr>
-          <w:b/>
-          <w:sz w:val="24"/>
-          <w:szCs w:val="24"/>
-          <w:lang w:val="es-ES"/>
-        </w:rPr>
-        <w:t>, SRL, RNC 1-31-364195</w:t>
-      </w:r>
-      <w:r>
-        <w:rPr>
-          <w:sz w:val="24"/>
-          <w:szCs w:val="24"/>
-          <w:lang w:val="es-ES"/>
-        </w:rPr>
-        <w:t>;</w:t>
-      </w:r>
-      <w:r>
-        <w:rPr>
-          <w:sz w:val="24"/>
-          <w:szCs w:val="24"/>
-          <w:lang w:val="es-DO"/>
-        </w:rPr>
-        <w:t>p</w:t>
-      </w:r>
-      <w:r>
-        <w:rPr>
-          <w:sz w:val="24"/>
-          <w:szCs w:val="24"/>
-          <w:lang w:val="es-ES_tradnl"/>
-        </w:rPr>
-        <w:t>ara que en caso de incumplimiento de este pagaré notarial pueda apropiarse de</w:t>
-      </w:r>
-      <w:r>
-        <w:rPr>
-          <w:b/>
-          <w:sz w:val="24"/>
-          <w:szCs w:val="24"/>
-          <w:lang w:val="es-ES_tradnl"/>
-        </w:rPr>
-        <w:t xml:space="preserve"> </w:t>
-      </w:r>
-      <w:r>
-        <w:rPr>
-          <w:sz w:val="24"/>
-          <w:szCs w:val="24"/>
-          <w:lang w:val="es-ES_tradnl"/>
-        </w:rPr>
-        <w:t xml:space="preserve">cualquier cantidad de dinero o inmuebles que se encuentren en manos de un tercero o en sus propias manos, para con los mismos cubrir el pago del capital, accesorios o derecho que  naciere de toda deuda vencida de este contrato; </w:t>
-      </w:r>
-      <w:r>
-        <w:rPr>
-          <w:b/>
-          <w:sz w:val="24"/>
-          <w:szCs w:val="24"/>
-          <w:lang w:val="es-ES_tradnl"/>
-        </w:rPr>
-        <w:t>QUINTO</w:t>
-      </w:r>
-      <w:r>
-        <w:rPr>
-          <w:sz w:val="24"/>
-          <w:szCs w:val="24"/>
-          <w:lang w:val="es-ES_tradnl"/>
-        </w:rPr>
-        <w:t xml:space="preserve">: Las partes han decidido dar su consentimiento a fin de que este pagaré notarial tenga su condición de título ejecutorio con la misma fuerza que una sentencia judicial con autoridad de la cosa irrevocablemente juzgada, renunciando al fuero de domicilio y comprometiendo todos los bienes presentes y futuros para el cumplimiento del presente pagaré autentico. </w:t>
-      </w:r>
-      <w:r>
-        <w:rPr>
-          <w:b/>
-          <w:sz w:val="24"/>
-          <w:szCs w:val="24"/>
-          <w:lang w:val="es-ES_tradnl"/>
-        </w:rPr>
-        <w:t>SEXTO</w:t>
-      </w:r>
-      <w:r>
-        <w:rPr>
-          <w:sz w:val="24"/>
-          <w:szCs w:val="24"/>
-          <w:lang w:val="es-ES_tradnl"/>
-        </w:rPr>
-        <w:t xml:space="preserve">: Para lo no estipulado en el presente pagaré notarial, las partes se remiten al derecho común; </w:t>
-      </w:r>
-      <w:r>
-        <w:rPr>
-          <w:b/>
-          <w:sz w:val="24"/>
-          <w:szCs w:val="24"/>
-          <w:lang w:val="es-ES_tradnl"/>
-        </w:rPr>
-        <w:t>SEPTIMO</w:t>
-      </w:r>
-      <w:r>
-        <w:rPr>
-          <w:sz w:val="24"/>
-          <w:szCs w:val="24"/>
-          <w:lang w:val="es-ES_tradnl"/>
-        </w:rPr>
-        <w:t xml:space="preserve">: </w:t>
-      </w:r>
-      <w:r>
-        <w:rPr>
-          <w:b/>
-          <w:bCs/>
-          <w:sz w:val="24"/>
-          <w:szCs w:val="24"/>
-          <w:lang w:val="es-ES_tradnl"/>
-        </w:rPr>
-        <w:t>EL</w:t>
-      </w:r>
-      <w:r>
-        <w:rPr>
-          <w:b/>
-          <w:sz w:val="24"/>
-          <w:szCs w:val="24"/>
-          <w:lang w:val="es-ES_tradnl"/>
-        </w:rPr>
-        <w:t xml:space="preserve"> DEUDOR</w:t>
-      </w:r>
-      <w:r>
-        <w:rPr>
-          <w:sz w:val="24"/>
-          <w:szCs w:val="24"/>
-          <w:lang w:val="es-ES_tradnl"/>
-        </w:rPr>
-        <w:t xml:space="preserve"> </w:t>
-      </w:r>
-      <w:r>
-        <w:rPr>
-          <w:sz w:val="24"/>
-          <w:szCs w:val="24"/>
-          <w:lang w:val="es-ES"/>
-        </w:rPr>
-        <w:t xml:space="preserve">señor </w:t>
-      </w:r>
-      <w:r>
-        <w:rPr>
-          <w:b/>
-          <w:sz w:val="24"/>
-          <w:szCs w:val="24"/>
-          <w:lang w:val="es-DO"/>
-        </w:rPr>
-        <w:t xml:space="preserve">PEDRO ANTONIO REYES </w:t>
-      </w:r>
-      <w:proofErr w:type="spellStart"/>
-      <w:r>
-        <w:rPr>
-          <w:b/>
-          <w:sz w:val="24"/>
-          <w:szCs w:val="24"/>
-          <w:lang w:val="es-DO"/>
-        </w:rPr>
-        <w:t>REYES</w:t>
-      </w:r>
-      <w:proofErr w:type="spellEnd"/>
-      <w:r>
-        <w:rPr>
-          <w:sz w:val="24"/>
-          <w:szCs w:val="24"/>
-          <w:lang w:val="es-ES_tradnl"/>
-        </w:rPr>
-        <w:t xml:space="preserve"> acepta que para los fines y consecuencias legales del presente acto reconocen la operatividad del artículo 545 </w:t>
-      </w:r>
       <w:r>
         <w:rPr>
           <w:sz w:val="24"/>
@@ -2026,7 +2021,7 @@
 </file>
 
 <file path=word/styles.xml><?xml version="1.0" encoding="utf-8"?>
-<w:styles xmlns:mc="http://schemas.openxmlformats.org/markup-compatibility/2006" xmlns:r="http://schemas.openxmlformats.org/officeDocument/2006/relationships" xmlns:w="http://schemas.openxmlformats.org/wordprocessingml/2006/main" xmlns:w14="http://schemas.microsoft.com/office/word/2010/wordml" xmlns:w15="http://schemas.microsoft.com/office/word/2012/wordml" xmlns:w16cid="http://schemas.microsoft.com/office/word/2016/wordml/cid" xmlns:w16se="http://schemas.microsoft.com/office/word/2015/wordml/symex" mc:Ignorable="w14 w15 w16se w16cid">
+<w:styles xmlns:mc="http://schemas.openxmlformats.org/markup-compatibility/2006" xmlns:r="http://schemas.openxmlformats.org/officeDocument/2006/relationships" xmlns:w="http://schemas.openxmlformats.org/wordprocessingml/2006/main" xmlns:w14="http://schemas.microsoft.com/office/word/2010/wordml" xmlns:w15="http://schemas.microsoft.com/office/word/2012/wordml" xmlns:w16se="http://schemas.microsoft.com/office/word/2015/wordml/symex" mc:Ignorable="w14 w15 w16se">
   <w:docDefaults>
     <w:rPrDefault>
       <w:rPr>
@@ -2042,7 +2037,7 @@
       </w:pPr>
     </w:pPrDefault>
   </w:docDefaults>
-  <w:latentStyles w:defLockedState="0" w:defUIPriority="99" w:defSemiHidden="0" w:defUnhideWhenUsed="0" w:defQFormat="0" w:count="376">
+  <w:latentStyles w:defLockedState="0" w:defUIPriority="99" w:defSemiHidden="0" w:defUnhideWhenUsed="0" w:defQFormat="0" w:count="371">
     <w:lsdException w:name="Normal" w:uiPriority="0" w:qFormat="1"/>
     <w:lsdException w:name="heading 1" w:uiPriority="9" w:qFormat="1"/>
     <w:lsdException w:name="heading 2" w:semiHidden="1" w:uiPriority="9" w:unhideWhenUsed="1" w:qFormat="1"/>
@@ -2414,11 +2409,6 @@
     <w:lsdException w:name="List Table 5 Dark Accent 6" w:uiPriority="50"/>
     <w:lsdException w:name="List Table 6 Colorful Accent 6" w:uiPriority="51"/>
     <w:lsdException w:name="List Table 7 Colorful Accent 6" w:uiPriority="52"/>
-    <w:lsdException w:name="Mention" w:semiHidden="1" w:unhideWhenUsed="1"/>
-    <w:lsdException w:name="Smart Hyperlink" w:semiHidden="1" w:unhideWhenUsed="1"/>
-    <w:lsdException w:name="Hashtag" w:semiHidden="1" w:unhideWhenUsed="1"/>
-    <w:lsdException w:name="Unresolved Mention" w:semiHidden="1" w:unhideWhenUsed="1"/>
-    <w:lsdException w:name="Smart Link" w:semiHidden="1" w:unhideWhenUsed="1"/>
   </w:latentStyles>
   <w:style w:type="paragraph" w:default="1" w:styleId="Normal">
     <w:name w:val="Normal"/>
@@ -2427,6 +2417,7 @@
   <w:style w:type="character" w:default="1" w:styleId="Fuentedeprrafopredeter">
     <w:name w:val="Default Paragraph Font"/>
     <w:uiPriority w:val="1"/>
+    <w:semiHidden/>
     <w:unhideWhenUsed/>
   </w:style>
   <w:style w:type="table" w:default="1" w:styleId="Tablanormal">

</xml_diff>

<commit_message>
Termino del diseno de los dos reportes principales
</commit_message>
<xml_diff>
--- a/Pagare Notarial de Consulio Ramirez.docx
+++ b/Pagare Notarial de Consulio Ramirez.docx
@@ -42,6 +42,7 @@
           <w:lang w:val="es-ES_tradnl"/>
         </w:rPr>
       </w:pPr>
+      <w:bookmarkStart w:id="0" w:name="_GoBack"/>
       <w:r>
         <w:rPr>
           <w:b/>
@@ -52,7 +53,7 @@
         <w:t>ACTO NUMERO___</w:t>
       </w:r>
     </w:p>
-    <w:bookmarkStart w:id="0" w:name="_GoBack"/>
+    <w:bookmarkEnd w:id="0"/>
     <w:p>
       <w:pPr>
         <w:jc w:val="both"/>
@@ -132,7 +133,7 @@
               </wp:anchor>
             </w:drawing>
           </mc:Choice>
-          <mc:Fallback xmlns:w16cid="http://schemas.microsoft.com/office/word/2016/wordml/cid" xmlns:am3d="http://schemas.microsoft.com/office/drawing/2017/model3d" xmlns:aink="http://schemas.microsoft.com/office/drawing/2016/ink" xmlns:cx8="http://schemas.microsoft.com/office/drawing/2016/5/14/chartex" xmlns:cx7="http://schemas.microsoft.com/office/drawing/2016/5/13/chartex" xmlns:cx6="http://schemas.microsoft.com/office/drawing/2016/5/12/chartex" xmlns:cx5="http://schemas.microsoft.com/office/drawing/2016/5/11/chartex" xmlns:cx4="http://schemas.microsoft.com/office/drawing/2016/5/10/chartex" xmlns:cx3="http://schemas.microsoft.com/office/drawing/2016/5/9/chartex" xmlns:cx2="http://schemas.microsoft.com/office/drawing/2015/10/21/chartex">
+          <mc:Fallback xmlns:cx2="http://schemas.microsoft.com/office/drawing/2015/10/21/chartex" xmlns:cx3="http://schemas.microsoft.com/office/drawing/2016/5/9/chartex" xmlns:cx4="http://schemas.microsoft.com/office/drawing/2016/5/10/chartex" xmlns:cx5="http://schemas.microsoft.com/office/drawing/2016/5/11/chartex" xmlns:cx6="http://schemas.microsoft.com/office/drawing/2016/5/12/chartex" xmlns:cx7="http://schemas.microsoft.com/office/drawing/2016/5/13/chartex" xmlns:cx8="http://schemas.microsoft.com/office/drawing/2016/5/14/chartex" xmlns:aink="http://schemas.microsoft.com/office/drawing/2016/ink" xmlns:am3d="http://schemas.microsoft.com/office/drawing/2017/model3d" xmlns:w16cid="http://schemas.microsoft.com/office/word/2016/wordml/cid">
             <w:pict>
               <v:line w14:anchorId="4B29E443" id="Conector recto 2" o:spid="_x0000_s1026" style="position:absolute;flip:y;z-index:251659264;visibility:visible;mso-wrap-style:square;mso-width-percent:0;mso-height-percent:0;mso-wrap-distance-left:9pt;mso-wrap-distance-top:0;mso-wrap-distance-right:9pt;mso-wrap-distance-bottom:0;mso-position-horizontal:absolute;mso-position-horizontal-relative:text;mso-position-vertical:absolute;mso-position-vertical-relative:text;mso-width-percent:0;mso-height-percent:0;mso-width-relative:page;mso-height-relative:page" from="-27.4pt,-48.55pt" to="-27.4pt,824.45pt" o:gfxdata="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" strokecolor="red" strokeweight="3pt">
                 <v:stroke linestyle="thinThin"/>
@@ -210,7 +211,7 @@
               </wp:anchor>
             </w:drawing>
           </mc:Choice>
-          <mc:Fallback xmlns:w16cid="http://schemas.microsoft.com/office/word/2016/wordml/cid" xmlns:am3d="http://schemas.microsoft.com/office/drawing/2017/model3d" xmlns:aink="http://schemas.microsoft.com/office/drawing/2016/ink" xmlns:cx8="http://schemas.microsoft.com/office/drawing/2016/5/14/chartex" xmlns:cx7="http://schemas.microsoft.com/office/drawing/2016/5/13/chartex" xmlns:cx6="http://schemas.microsoft.com/office/drawing/2016/5/12/chartex" xmlns:cx5="http://schemas.microsoft.com/office/drawing/2016/5/11/chartex" xmlns:cx4="http://schemas.microsoft.com/office/drawing/2016/5/10/chartex" xmlns:cx3="http://schemas.microsoft.com/office/drawing/2016/5/9/chartex" xmlns:cx2="http://schemas.microsoft.com/office/drawing/2015/10/21/chartex">
+          <mc:Fallback xmlns:cx2="http://schemas.microsoft.com/office/drawing/2015/10/21/chartex" xmlns:cx3="http://schemas.microsoft.com/office/drawing/2016/5/9/chartex" xmlns:cx4="http://schemas.microsoft.com/office/drawing/2016/5/10/chartex" xmlns:cx5="http://schemas.microsoft.com/office/drawing/2016/5/11/chartex" xmlns:cx6="http://schemas.microsoft.com/office/drawing/2016/5/12/chartex" xmlns:cx7="http://schemas.microsoft.com/office/drawing/2016/5/13/chartex" xmlns:cx8="http://schemas.microsoft.com/office/drawing/2016/5/14/chartex" xmlns:aink="http://schemas.microsoft.com/office/drawing/2016/ink" xmlns:am3d="http://schemas.microsoft.com/office/drawing/2017/model3d" xmlns:w16cid="http://schemas.microsoft.com/office/word/2016/wordml/cid">
             <w:pict>
               <v:line w14:anchorId="3B5E84D0" id="Conector recto 1" o:spid="_x0000_s1026" style="position:absolute;flip:y;z-index:251660288;visibility:visible;mso-wrap-style:square;mso-width-percent:0;mso-height-percent:0;mso-wrap-distance-left:9pt;mso-wrap-distance-top:0;mso-wrap-distance-right:9pt;mso-wrap-distance-bottom:0;mso-position-horizontal:absolute;mso-position-horizontal-relative:text;mso-position-vertical:absolute;mso-position-vertical-relative:text;mso-width-percent:0;mso-height-percent:0;mso-width-relative:page;mso-height-relative:page" from="468.2pt,-48.55pt" to="468.2pt,824.45pt" o:gfxdata="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" strokecolor="red" strokeweight="3pt">
                 <v:stroke linestyle="thinThin"/>
@@ -1300,7 +1301,6 @@
         </w:rPr>
         <w:t xml:space="preserve"> acepta que para los fines y consecuencias legales del presente acto reconocen la operatividad del artículo 545 </w:t>
       </w:r>
-      <w:bookmarkEnd w:id="0"/>
       <w:r>
         <w:rPr>
           <w:sz w:val="24"/>

</xml_diff>